<commit_message>
fixed Documentation to project and ER diagramm, added 16 problems on SQL
</commit_message>
<xml_diff>
--- a/Документация на БД_Продажи_KRYUKOV_SAVELIY.docx
+++ b/Документация на БД_Продажи_KRYUKOV_SAVELIY.docx
@@ -4,14 +4,12 @@
   <w:body>
     <w:p>
       <w:pPr>
-        <w:jc w:val="both"/>
+        <w:jc w:val="center"/>
         <w:rPr>
           <w:rFonts w:cstheme="minorHAnsi"/>
           <w:b/>
           <w:bCs/>
           <w:color w:val="000000" w:themeColor="text1"/>
-          <w:sz w:val="40"/>
-          <w:szCs w:val="40"/>
         </w:rPr>
       </w:pPr>
       <w:r>
@@ -20,8 +18,6 @@
           <w:b/>
           <w:bCs/>
           <w:color w:val="000000" w:themeColor="text1"/>
-          <w:sz w:val="40"/>
-          <w:szCs w:val="40"/>
         </w:rPr>
         <w:t>БД о продаже жилья в многоквартирных домах компанией ООО СЗ «СТАРТ-СТРОЙ»</w:t>
       </w:r>
@@ -691,7 +687,7 @@
           <w:sz w:val="28"/>
           <w:szCs w:val="28"/>
         </w:rPr>
-        <w:t>Отчеты</w:t>
+        <w:t>Отчет</w:t>
       </w:r>
       <w:r>
         <w:rPr>
@@ -706,6 +702,11 @@
     </w:p>
     <w:p>
       <w:pPr>
+        <w:pStyle w:val="a3"/>
+        <w:numPr>
+          <w:ilvl w:val="0"/>
+          <w:numId w:val="1"/>
+        </w:numPr>
         <w:jc w:val="both"/>
         <w:rPr>
           <w:rFonts w:cstheme="minorHAnsi"/>
@@ -715,6 +716,28 @@
           <w:szCs w:val="28"/>
         </w:rPr>
       </w:pPr>
+      <w:r>
+        <w:rPr>
+          <w:rFonts w:cstheme="minorHAnsi"/>
+          <w:i/>
+          <w:iCs/>
+          <w:color w:val="000000" w:themeColor="text1"/>
+          <w:kern w:val="0"/>
+          <w:sz w:val="28"/>
+          <w:szCs w:val="28"/>
+        </w:rPr>
+        <w:t xml:space="preserve">Численный показатель </w:t>
+      </w:r>
+      <w:r>
+        <w:rPr>
+          <w:rFonts w:cstheme="minorHAnsi"/>
+          <w:color w:val="000000" w:themeColor="text1"/>
+          <w:kern w:val="0"/>
+          <w:sz w:val="28"/>
+          <w:szCs w:val="28"/>
+        </w:rPr>
+        <w:t>– какой-либо фактор, на основе которого вычисляется эффективность проекта.</w:t>
+      </w:r>
     </w:p>
     <w:p>
       <w:pPr>
@@ -1663,60 +1686,6 @@
           <w:sz w:val="28"/>
           <w:szCs w:val="28"/>
         </w:rPr>
-        <w:t>Выручка. Общая стоимость всех проданных квартир по окончательной цене к текущему моменту.</w:t>
-      </w:r>
-    </w:p>
-    <w:p>
-      <w:pPr>
-        <w:pStyle w:val="a3"/>
-        <w:numPr>
-          <w:ilvl w:val="0"/>
-          <w:numId w:val="4"/>
-        </w:numPr>
-        <w:jc w:val="both"/>
-        <w:rPr>
-          <w:rFonts w:cstheme="minorHAnsi"/>
-          <w:color w:val="000000"/>
-          <w:kern w:val="0"/>
-          <w:sz w:val="28"/>
-          <w:szCs w:val="28"/>
-        </w:rPr>
-      </w:pPr>
-      <w:r>
-        <w:rPr>
-          <w:rFonts w:cstheme="minorHAnsi"/>
-          <w:color w:val="000000"/>
-          <w:kern w:val="0"/>
-          <w:sz w:val="28"/>
-          <w:szCs w:val="28"/>
-        </w:rPr>
-        <w:t>Расходы. Общая сумма расходов, понесенных на строительство данного жилого комплекса.</w:t>
-      </w:r>
-    </w:p>
-    <w:p>
-      <w:pPr>
-        <w:pStyle w:val="a3"/>
-        <w:numPr>
-          <w:ilvl w:val="0"/>
-          <w:numId w:val="4"/>
-        </w:numPr>
-        <w:jc w:val="both"/>
-        <w:rPr>
-          <w:rFonts w:cstheme="minorHAnsi"/>
-          <w:color w:val="000000"/>
-          <w:kern w:val="0"/>
-          <w:sz w:val="28"/>
-          <w:szCs w:val="28"/>
-        </w:rPr>
-      </w:pPr>
-      <w:r>
-        <w:rPr>
-          <w:rFonts w:cstheme="minorHAnsi"/>
-          <w:color w:val="000000"/>
-          <w:kern w:val="0"/>
-          <w:sz w:val="28"/>
-          <w:szCs w:val="28"/>
-        </w:rPr>
         <w:t>Эффективность проекта. Показатель, отображающий рентабельность строительства жилого комплекса.</w:t>
       </w:r>
     </w:p>
@@ -1927,7 +1896,27 @@
           <w:sz w:val="28"/>
           <w:szCs w:val="28"/>
         </w:rPr>
-        <w:t>Контактные данные. Телефон и электронная почта клиента.</w:t>
+        <w:t>Телефон</w:t>
+      </w:r>
+      <w:r>
+        <w:rPr>
+          <w:rFonts w:cstheme="minorHAnsi"/>
+          <w:color w:val="000000"/>
+          <w:kern w:val="0"/>
+          <w:sz w:val="28"/>
+          <w:szCs w:val="28"/>
+        </w:rPr>
+        <w:t>. Контактные данные для связи с клиентом.</w:t>
+      </w:r>
+      <w:r>
+        <w:rPr>
+          <w:rFonts w:cstheme="minorHAnsi"/>
+          <w:color w:val="000000"/>
+          <w:kern w:val="0"/>
+          <w:sz w:val="28"/>
+          <w:szCs w:val="28"/>
+        </w:rPr>
+        <w:t xml:space="preserve"> </w:t>
       </w:r>
     </w:p>
     <w:p>
@@ -2059,7 +2048,6 @@
           <w:sz w:val="28"/>
           <w:szCs w:val="28"/>
         </w:rPr>
-        <w:lastRenderedPageBreak/>
         <w:t>Орган выдачи паспорта. Необходимые данные для составления договора купли-продажи или договора ипотеки.</w:t>
       </w:r>
     </w:p>
@@ -2148,6 +2136,7 @@
           <w:sz w:val="28"/>
           <w:szCs w:val="28"/>
         </w:rPr>
+        <w:lastRenderedPageBreak/>
         <w:t>Желаемая квартира. Уникальный идентификатор квартиры, которую клиент планирует к приобретению.</w:t>
       </w:r>
     </w:p>
@@ -2865,7 +2854,7 @@
           <w:sz w:val="28"/>
           <w:szCs w:val="28"/>
         </w:rPr>
-        <w:t>Отчеты.</w:t>
+        <w:t>Отчет.</w:t>
       </w:r>
       <w:r>
         <w:rPr>
@@ -3071,7 +3060,97 @@
           <w:sz w:val="28"/>
           <w:szCs w:val="28"/>
         </w:rPr>
-        <w:t>Основные показатели. Ключевые метрики и данные, представленные в отчете.</w:t>
+        <w:t>Численный</w:t>
+      </w:r>
+      <w:r>
+        <w:rPr>
+          <w:rFonts w:cstheme="minorHAnsi"/>
+          <w:color w:val="000000"/>
+          <w:kern w:val="0"/>
+          <w:sz w:val="28"/>
+          <w:szCs w:val="28"/>
+        </w:rPr>
+        <w:t xml:space="preserve"> показател</w:t>
+      </w:r>
+      <w:r>
+        <w:rPr>
+          <w:rFonts w:cstheme="minorHAnsi"/>
+          <w:color w:val="000000"/>
+          <w:kern w:val="0"/>
+          <w:sz w:val="28"/>
+          <w:szCs w:val="28"/>
+        </w:rPr>
+        <w:t>ь</w:t>
+      </w:r>
+      <w:r>
+        <w:rPr>
+          <w:rFonts w:cstheme="minorHAnsi"/>
+          <w:color w:val="000000"/>
+          <w:kern w:val="0"/>
+          <w:sz w:val="28"/>
+          <w:szCs w:val="28"/>
+        </w:rPr>
+        <w:t>. Ключев</w:t>
+      </w:r>
+      <w:r>
+        <w:rPr>
+          <w:rFonts w:cstheme="minorHAnsi"/>
+          <w:color w:val="000000"/>
+          <w:kern w:val="0"/>
+          <w:sz w:val="28"/>
+          <w:szCs w:val="28"/>
+        </w:rPr>
+        <w:t>ая</w:t>
+      </w:r>
+      <w:r>
+        <w:rPr>
+          <w:rFonts w:cstheme="minorHAnsi"/>
+          <w:color w:val="000000"/>
+          <w:kern w:val="0"/>
+          <w:sz w:val="28"/>
+          <w:szCs w:val="28"/>
+        </w:rPr>
+        <w:t xml:space="preserve"> метрик</w:t>
+      </w:r>
+      <w:r>
+        <w:rPr>
+          <w:rFonts w:cstheme="minorHAnsi"/>
+          <w:color w:val="000000"/>
+          <w:kern w:val="0"/>
+          <w:sz w:val="28"/>
+          <w:szCs w:val="28"/>
+        </w:rPr>
+        <w:t>а</w:t>
+      </w:r>
+      <w:r>
+        <w:rPr>
+          <w:rFonts w:cstheme="minorHAnsi"/>
+          <w:color w:val="000000"/>
+          <w:kern w:val="0"/>
+          <w:sz w:val="28"/>
+          <w:szCs w:val="28"/>
+        </w:rPr>
+        <w:t xml:space="preserve"> и</w:t>
+      </w:r>
+      <w:r>
+        <w:rPr>
+          <w:rFonts w:cstheme="minorHAnsi"/>
+          <w:color w:val="000000"/>
+          <w:kern w:val="0"/>
+          <w:sz w:val="28"/>
+          <w:szCs w:val="28"/>
+        </w:rPr>
+        <w:t>ли</w:t>
+      </w:r>
+      <w:r>
+        <w:rPr>
+          <w:rFonts w:cstheme="minorHAnsi"/>
+          <w:color w:val="000000"/>
+          <w:kern w:val="0"/>
+          <w:sz w:val="28"/>
+          <w:szCs w:val="28"/>
+        </w:rPr>
+        <w:t xml:space="preserve"> данные, представленные в отчете.</w:t>
       </w:r>
     </w:p>
     <w:p>
@@ -3115,7 +3194,67 @@
           <w:sz w:val="28"/>
           <w:szCs w:val="28"/>
         </w:rPr>
-        <w:t>Выводы и рекомендации. Заключения, которые были сделаны на основе данных отчета, и предложения по улучшению ситуации.</w:t>
+        <w:t>Вывод</w:t>
+      </w:r>
+      <w:r>
+        <w:rPr>
+          <w:rFonts w:cstheme="minorHAnsi"/>
+          <w:color w:val="000000"/>
+          <w:kern w:val="0"/>
+          <w:sz w:val="28"/>
+          <w:szCs w:val="28"/>
+        </w:rPr>
+        <w:t>-</w:t>
+      </w:r>
+      <w:r>
+        <w:rPr>
+          <w:rFonts w:cstheme="minorHAnsi"/>
+          <w:color w:val="000000"/>
+          <w:kern w:val="0"/>
+          <w:sz w:val="28"/>
+          <w:szCs w:val="28"/>
+        </w:rPr>
+        <w:t>рекомендаци</w:t>
+      </w:r>
+      <w:r>
+        <w:rPr>
+          <w:rFonts w:cstheme="minorHAnsi"/>
+          <w:color w:val="000000"/>
+          <w:kern w:val="0"/>
+          <w:sz w:val="28"/>
+          <w:szCs w:val="28"/>
+        </w:rPr>
+        <w:t>я</w:t>
+      </w:r>
+      <w:r>
+        <w:rPr>
+          <w:rFonts w:cstheme="minorHAnsi"/>
+          <w:color w:val="000000"/>
+          <w:kern w:val="0"/>
+          <w:sz w:val="28"/>
+          <w:szCs w:val="28"/>
+        </w:rPr>
+        <w:t>. Заключени</w:t>
+      </w:r>
+      <w:r>
+        <w:rPr>
+          <w:rFonts w:cstheme="minorHAnsi"/>
+          <w:color w:val="000000"/>
+          <w:kern w:val="0"/>
+          <w:sz w:val="28"/>
+          <w:szCs w:val="28"/>
+        </w:rPr>
+        <w:t>е</w:t>
+      </w:r>
+      <w:r>
+        <w:rPr>
+          <w:rFonts w:cstheme="minorHAnsi"/>
+          <w:color w:val="000000"/>
+          <w:kern w:val="0"/>
+          <w:sz w:val="28"/>
+          <w:szCs w:val="28"/>
+        </w:rPr>
+        <w:t>, которые были сделаны на основе данных отчета, и предложения по улучшению ситуации.</w:t>
       </w:r>
     </w:p>
     <w:p>
@@ -3159,7 +3298,17 @@
           <w:sz w:val="28"/>
           <w:szCs w:val="28"/>
         </w:rPr>
-        <w:t>Приложения</w:t>
+        <w:t>Приложени</w:t>
+      </w:r>
+      <w:r>
+        <w:rPr>
+          <w:rFonts w:cstheme="minorHAnsi"/>
+          <w:color w:val="000000"/>
+          <w:kern w:val="0"/>
+          <w:sz w:val="28"/>
+          <w:szCs w:val="28"/>
+        </w:rPr>
+        <w:t>е</w:t>
       </w:r>
       <w:r>
         <w:rPr>
@@ -3179,7 +3328,27 @@
           <w:sz w:val="28"/>
           <w:szCs w:val="28"/>
         </w:rPr>
-        <w:t xml:space="preserve"> Дополнительные материалы или документы, прилагаемые к отчету.</w:t>
+        <w:t xml:space="preserve"> Дополнительны</w:t>
+      </w:r>
+      <w:r>
+        <w:rPr>
+          <w:rFonts w:cstheme="minorHAnsi"/>
+          <w:color w:val="000000"/>
+          <w:kern w:val="0"/>
+          <w:sz w:val="28"/>
+          <w:szCs w:val="28"/>
+        </w:rPr>
+        <w:t>й</w:t>
+      </w:r>
+      <w:r>
+        <w:rPr>
+          <w:rFonts w:cstheme="minorHAnsi"/>
+          <w:color w:val="000000"/>
+          <w:kern w:val="0"/>
+          <w:sz w:val="28"/>
+          <w:szCs w:val="28"/>
+        </w:rPr>
+        <w:t xml:space="preserve"> материал или документ, прилагаемые к отчету.</w:t>
       </w:r>
     </w:p>
     <w:p>
@@ -3283,64 +3452,266 @@
           <w:szCs w:val="28"/>
         </w:rPr>
       </w:pPr>
-    </w:p>
-    <w:p>
-      <w:pPr>
-        <w:tabs>
-          <w:tab w:val="left" w:pos="560"/>
-          <w:tab w:val="left" w:pos="1120"/>
-          <w:tab w:val="left" w:pos="1680"/>
-          <w:tab w:val="left" w:pos="2240"/>
-          <w:tab w:val="left" w:pos="2800"/>
-          <w:tab w:val="left" w:pos="3360"/>
-          <w:tab w:val="left" w:pos="3920"/>
-          <w:tab w:val="left" w:pos="4480"/>
-          <w:tab w:val="left" w:pos="5040"/>
-          <w:tab w:val="left" w:pos="5600"/>
-          <w:tab w:val="left" w:pos="6160"/>
-          <w:tab w:val="left" w:pos="6720"/>
-        </w:tabs>
-        <w:autoSpaceDE w:val="0"/>
-        <w:autoSpaceDN w:val="0"/>
-        <w:adjustRightInd w:val="0"/>
-        <w:jc w:val="both"/>
-        <w:rPr>
-          <w:rFonts w:cstheme="minorHAnsi"/>
-          <w:color w:val="000000"/>
-          <w:kern w:val="0"/>
-          <w:sz w:val="28"/>
-          <w:szCs w:val="28"/>
-        </w:rPr>
-      </w:pPr>
-    </w:p>
-    <w:p>
-      <w:pPr>
-        <w:tabs>
-          <w:tab w:val="left" w:pos="560"/>
-          <w:tab w:val="left" w:pos="1120"/>
-          <w:tab w:val="left" w:pos="1680"/>
-          <w:tab w:val="left" w:pos="2240"/>
-          <w:tab w:val="left" w:pos="2800"/>
-          <w:tab w:val="left" w:pos="3360"/>
-          <w:tab w:val="left" w:pos="3920"/>
-          <w:tab w:val="left" w:pos="4480"/>
-          <w:tab w:val="left" w:pos="5040"/>
-          <w:tab w:val="left" w:pos="5600"/>
-          <w:tab w:val="left" w:pos="6160"/>
-          <w:tab w:val="left" w:pos="6720"/>
-        </w:tabs>
-        <w:autoSpaceDE w:val="0"/>
-        <w:autoSpaceDN w:val="0"/>
-        <w:adjustRightInd w:val="0"/>
-        <w:jc w:val="both"/>
-        <w:rPr>
-          <w:rFonts w:cstheme="minorHAnsi"/>
-          <w:color w:val="000000"/>
-          <w:kern w:val="0"/>
-          <w:sz w:val="28"/>
-          <w:szCs w:val="28"/>
-        </w:rPr>
-      </w:pPr>
+      <w:r>
+        <w:rPr>
+          <w:rFonts w:cstheme="minorHAnsi"/>
+          <w:b/>
+          <w:bCs/>
+          <w:i/>
+          <w:iCs/>
+          <w:color w:val="000000"/>
+          <w:kern w:val="0"/>
+          <w:sz w:val="28"/>
+          <w:szCs w:val="28"/>
+        </w:rPr>
+        <w:t>Численный показатель</w:t>
+      </w:r>
+      <w:r>
+        <w:rPr>
+          <w:rFonts w:cstheme="minorHAnsi"/>
+          <w:b/>
+          <w:bCs/>
+          <w:i/>
+          <w:iCs/>
+          <w:color w:val="000000"/>
+          <w:kern w:val="0"/>
+          <w:sz w:val="28"/>
+          <w:szCs w:val="28"/>
+        </w:rPr>
+        <w:t>.</w:t>
+      </w:r>
+      <w:r>
+        <w:rPr>
+          <w:rFonts w:cstheme="minorHAnsi"/>
+          <w:color w:val="000000"/>
+          <w:kern w:val="0"/>
+          <w:sz w:val="28"/>
+          <w:szCs w:val="28"/>
+        </w:rPr>
+        <w:t xml:space="preserve"> Вносить изменения в БД может работник финансового отдела.</w:t>
+      </w:r>
+    </w:p>
+    <w:p>
+      <w:pPr>
+        <w:pStyle w:val="a3"/>
+        <w:numPr>
+          <w:ilvl w:val="0"/>
+          <w:numId w:val="13"/>
+        </w:numPr>
+        <w:tabs>
+          <w:tab w:val="left" w:pos="560"/>
+          <w:tab w:val="left" w:pos="1120"/>
+          <w:tab w:val="left" w:pos="1680"/>
+          <w:tab w:val="left" w:pos="2240"/>
+          <w:tab w:val="left" w:pos="2800"/>
+          <w:tab w:val="left" w:pos="3360"/>
+          <w:tab w:val="left" w:pos="3920"/>
+          <w:tab w:val="left" w:pos="4480"/>
+          <w:tab w:val="left" w:pos="5040"/>
+          <w:tab w:val="left" w:pos="5600"/>
+          <w:tab w:val="left" w:pos="6160"/>
+          <w:tab w:val="left" w:pos="6720"/>
+        </w:tabs>
+        <w:autoSpaceDE w:val="0"/>
+        <w:autoSpaceDN w:val="0"/>
+        <w:adjustRightInd w:val="0"/>
+        <w:jc w:val="both"/>
+        <w:rPr>
+          <w:rFonts w:cstheme="minorHAnsi"/>
+          <w:color w:val="000000"/>
+          <w:kern w:val="0"/>
+          <w:sz w:val="28"/>
+          <w:szCs w:val="28"/>
+        </w:rPr>
+      </w:pPr>
+      <w:r>
+        <w:rPr>
+          <w:rFonts w:cstheme="minorHAnsi"/>
+          <w:color w:val="000000"/>
+          <w:kern w:val="0"/>
+          <w:sz w:val="28"/>
+          <w:szCs w:val="28"/>
+        </w:rPr>
+        <w:t xml:space="preserve">ID </w:t>
+      </w:r>
+      <w:r>
+        <w:rPr>
+          <w:rFonts w:cstheme="minorHAnsi"/>
+          <w:color w:val="000000"/>
+          <w:kern w:val="0"/>
+          <w:sz w:val="28"/>
+          <w:szCs w:val="28"/>
+        </w:rPr>
+        <w:t>показателя</w:t>
+      </w:r>
+      <w:r>
+        <w:rPr>
+          <w:rFonts w:cstheme="minorHAnsi"/>
+          <w:color w:val="000000"/>
+          <w:kern w:val="0"/>
+          <w:sz w:val="28"/>
+          <w:szCs w:val="28"/>
+        </w:rPr>
+        <w:t xml:space="preserve">. Уникальный идентификатор </w:t>
+      </w:r>
+      <w:r>
+        <w:rPr>
+          <w:rFonts w:cstheme="minorHAnsi"/>
+          <w:color w:val="000000"/>
+          <w:kern w:val="0"/>
+          <w:sz w:val="28"/>
+          <w:szCs w:val="28"/>
+        </w:rPr>
+        <w:t>численного показателя</w:t>
+      </w:r>
+      <w:r>
+        <w:rPr>
+          <w:rFonts w:cstheme="minorHAnsi"/>
+          <w:color w:val="000000"/>
+          <w:kern w:val="0"/>
+          <w:sz w:val="28"/>
+          <w:szCs w:val="28"/>
+        </w:rPr>
+        <w:t>.</w:t>
+      </w:r>
+    </w:p>
+    <w:p>
+      <w:pPr>
+        <w:pStyle w:val="a3"/>
+        <w:numPr>
+          <w:ilvl w:val="0"/>
+          <w:numId w:val="13"/>
+        </w:numPr>
+        <w:tabs>
+          <w:tab w:val="left" w:pos="560"/>
+          <w:tab w:val="left" w:pos="1120"/>
+          <w:tab w:val="left" w:pos="1680"/>
+          <w:tab w:val="left" w:pos="2240"/>
+          <w:tab w:val="left" w:pos="2800"/>
+          <w:tab w:val="left" w:pos="3360"/>
+          <w:tab w:val="left" w:pos="3920"/>
+          <w:tab w:val="left" w:pos="4480"/>
+          <w:tab w:val="left" w:pos="5040"/>
+          <w:tab w:val="left" w:pos="5600"/>
+          <w:tab w:val="left" w:pos="6160"/>
+          <w:tab w:val="left" w:pos="6720"/>
+        </w:tabs>
+        <w:autoSpaceDE w:val="0"/>
+        <w:autoSpaceDN w:val="0"/>
+        <w:adjustRightInd w:val="0"/>
+        <w:jc w:val="both"/>
+        <w:rPr>
+          <w:rFonts w:cstheme="minorHAnsi"/>
+          <w:color w:val="000000"/>
+          <w:kern w:val="0"/>
+          <w:sz w:val="28"/>
+          <w:szCs w:val="28"/>
+        </w:rPr>
+      </w:pPr>
+      <w:r>
+        <w:rPr>
+          <w:rFonts w:cstheme="minorHAnsi"/>
+          <w:color w:val="000000"/>
+          <w:kern w:val="0"/>
+          <w:sz w:val="28"/>
+          <w:szCs w:val="28"/>
+        </w:rPr>
+        <w:t>Выручка</w:t>
+      </w:r>
+      <w:r>
+        <w:rPr>
+          <w:rFonts w:cstheme="minorHAnsi"/>
+          <w:color w:val="000000"/>
+          <w:kern w:val="0"/>
+          <w:sz w:val="28"/>
+          <w:szCs w:val="28"/>
+        </w:rPr>
+        <w:t xml:space="preserve">. </w:t>
+      </w:r>
+      <w:r>
+        <w:rPr>
+          <w:rFonts w:cstheme="minorHAnsi"/>
+          <w:color w:val="000000"/>
+          <w:kern w:val="0"/>
+          <w:sz w:val="28"/>
+          <w:szCs w:val="28"/>
+        </w:rPr>
+        <w:t>Общая с</w:t>
+      </w:r>
+      <w:r>
+        <w:rPr>
+          <w:rFonts w:cstheme="minorHAnsi"/>
+          <w:color w:val="000000"/>
+          <w:kern w:val="0"/>
+          <w:sz w:val="28"/>
+          <w:szCs w:val="28"/>
+        </w:rPr>
+        <w:t>умма полученных средств, предназначенных для реализации определенной метрики.</w:t>
+      </w:r>
+    </w:p>
+    <w:p>
+      <w:pPr>
+        <w:pStyle w:val="a3"/>
+        <w:numPr>
+          <w:ilvl w:val="0"/>
+          <w:numId w:val="13"/>
+        </w:numPr>
+        <w:tabs>
+          <w:tab w:val="left" w:pos="560"/>
+          <w:tab w:val="left" w:pos="1120"/>
+          <w:tab w:val="left" w:pos="1680"/>
+          <w:tab w:val="left" w:pos="2240"/>
+          <w:tab w:val="left" w:pos="2800"/>
+          <w:tab w:val="left" w:pos="3360"/>
+          <w:tab w:val="left" w:pos="3920"/>
+          <w:tab w:val="left" w:pos="4480"/>
+          <w:tab w:val="left" w:pos="5040"/>
+          <w:tab w:val="left" w:pos="5600"/>
+          <w:tab w:val="left" w:pos="6160"/>
+          <w:tab w:val="left" w:pos="6720"/>
+        </w:tabs>
+        <w:autoSpaceDE w:val="0"/>
+        <w:autoSpaceDN w:val="0"/>
+        <w:adjustRightInd w:val="0"/>
+        <w:jc w:val="both"/>
+        <w:rPr>
+          <w:rFonts w:cstheme="minorHAnsi"/>
+          <w:color w:val="000000"/>
+          <w:kern w:val="0"/>
+          <w:sz w:val="28"/>
+          <w:szCs w:val="28"/>
+        </w:rPr>
+      </w:pPr>
+      <w:r>
+        <w:rPr>
+          <w:rFonts w:cstheme="minorHAnsi"/>
+          <w:color w:val="000000"/>
+          <w:kern w:val="0"/>
+          <w:sz w:val="28"/>
+          <w:szCs w:val="28"/>
+        </w:rPr>
+        <w:t xml:space="preserve">Расход. </w:t>
+      </w:r>
+      <w:r>
+        <w:rPr>
+          <w:rFonts w:cstheme="minorHAnsi"/>
+          <w:color w:val="000000"/>
+          <w:kern w:val="0"/>
+          <w:sz w:val="28"/>
+          <w:szCs w:val="28"/>
+        </w:rPr>
+        <w:t>Общая сумма расходов, понесенных на строительство данного жилого комплекса</w:t>
+      </w:r>
+      <w:r>
+        <w:rPr>
+          <w:rFonts w:cstheme="minorHAnsi"/>
+          <w:color w:val="000000"/>
+          <w:kern w:val="0"/>
+          <w:sz w:val="28"/>
+          <w:szCs w:val="28"/>
+        </w:rPr>
+        <w:t>, рассчитанная для определенной метрики.</w:t>
+      </w:r>
     </w:p>
     <w:p>
       <w:pPr>
@@ -5156,7 +5527,27 @@
           <w:sz w:val="28"/>
           <w:szCs w:val="28"/>
         </w:rPr>
-        <w:t>т анализ показателей, выявляя тенденции и возможные отклонения от плановых значений.</w:t>
+        <w:t xml:space="preserve">т анализ </w:t>
+      </w:r>
+      <w:r>
+        <w:rPr>
+          <w:rFonts w:cstheme="minorHAnsi"/>
+          <w:color w:val="000000"/>
+          <w:kern w:val="0"/>
+          <w:sz w:val="28"/>
+          <w:szCs w:val="28"/>
+        </w:rPr>
+        <w:t xml:space="preserve">каждого из </w:t>
+      </w:r>
+      <w:r>
+        <w:rPr>
+          <w:rFonts w:cstheme="minorHAnsi"/>
+          <w:color w:val="000000"/>
+          <w:kern w:val="0"/>
+          <w:sz w:val="28"/>
+          <w:szCs w:val="28"/>
+        </w:rPr>
+        <w:t>показателей, выявляя тенденции и возможные отклонения от плановых значений.</w:t>
       </w:r>
       <w:r>
         <w:rPr>
@@ -6672,13 +7063,10 @@
         <w:jc w:val="both"/>
         <w:rPr>
           <w:rFonts w:cstheme="minorHAnsi"/>
-          <w:b/>
-          <w:bCs/>
-          <w:color w:val="000000"/>
-          <w:kern w:val="0"/>
-          <w:sz w:val="28"/>
-          <w:szCs w:val="28"/>
-          <w:u w:val="single"/>
+          <w:color w:val="000000"/>
+          <w:kern w:val="0"/>
+          <w:sz w:val="28"/>
+          <w:szCs w:val="28"/>
         </w:rPr>
       </w:pPr>
     </w:p>
@@ -6704,9 +7092,9 @@
         </w:rPr>
         <w:drawing>
           <wp:inline distT="0" distB="0" distL="0" distR="0">
-            <wp:extent cx="6003235" cy="7590194"/>
-            <wp:effectExtent l="0" t="0" r="4445" b="4445"/>
-            <wp:docPr id="1557557162" name="Рисунок 1"/>
+            <wp:extent cx="5940425" cy="5269230"/>
+            <wp:effectExtent l="0" t="0" r="3175" b="1270"/>
+            <wp:docPr id="1558412721" name="Рисунок 2"/>
             <wp:cNvGraphicFramePr>
               <a:graphicFrameLocks xmlns:a="http://schemas.openxmlformats.org/drawingml/2006/main" noChangeAspect="1"/>
             </wp:cNvGraphicFramePr>
@@ -6714,11 +7102,11 @@
               <a:graphicData uri="http://schemas.openxmlformats.org/drawingml/2006/picture">
                 <pic:pic xmlns:pic="http://schemas.openxmlformats.org/drawingml/2006/picture">
                   <pic:nvPicPr>
-                    <pic:cNvPr id="1557557162" name="Рисунок 1557557162"/>
+                    <pic:cNvPr id="1558412721" name="Рисунок 1558412721"/>
                     <pic:cNvPicPr/>
                   </pic:nvPicPr>
                   <pic:blipFill>
-                    <a:blip r:embed="rId9">
+                    <a:blip r:embed="rId9" cstate="print">
                       <a:extLst>
                         <a:ext uri="{28A0092B-C50C-407E-A947-70E740481C1C}">
                           <a14:useLocalDpi xmlns:a14="http://schemas.microsoft.com/office/drawing/2010/main" val="0"/>
@@ -6732,7 +7120,7 @@
                   <pic:spPr>
                     <a:xfrm>
                       <a:off x="0" y="0"/>
-                      <a:ext cx="6025638" cy="7618519"/>
+                      <a:ext cx="5940425" cy="5269230"/>
                     </a:xfrm>
                     <a:prstGeom prst="rect">
                       <a:avLst/>
@@ -6786,30 +7174,6 @@
         <w:jc w:val="both"/>
         <w:rPr>
           <w:rFonts w:cstheme="minorHAnsi"/>
-          <w:color w:val="000000"/>
-          <w:kern w:val="0"/>
-          <w:sz w:val="28"/>
-          <w:szCs w:val="28"/>
-        </w:rPr>
-      </w:pPr>
-    </w:p>
-    <w:p>
-      <w:pPr>
-        <w:jc w:val="both"/>
-        <w:rPr>
-          <w:rFonts w:cstheme="minorHAnsi"/>
-          <w:color w:val="000000"/>
-          <w:kern w:val="0"/>
-          <w:sz w:val="28"/>
-          <w:szCs w:val="28"/>
-        </w:rPr>
-      </w:pPr>
-    </w:p>
-    <w:p>
-      <w:pPr>
-        <w:jc w:val="both"/>
-        <w:rPr>
-          <w:rFonts w:cstheme="minorHAnsi"/>
           <w:b/>
           <w:bCs/>
           <w:color w:val="000000"/>
@@ -6830,7 +7194,6 @@
           <w:szCs w:val="28"/>
           <w:u w:val="single"/>
         </w:rPr>
-        <w:lastRenderedPageBreak/>
         <w:t>Сценарий использования</w:t>
       </w:r>
       <w:r>
@@ -6973,6 +7336,7 @@
           <w:sz w:val="28"/>
           <w:szCs w:val="28"/>
         </w:rPr>
+        <w:lastRenderedPageBreak/>
         <w:t>Подписание договора</w:t>
       </w:r>
       <w:proofErr w:type="gramStart"/>
@@ -7091,7 +7455,27 @@
           <w:sz w:val="28"/>
           <w:szCs w:val="28"/>
         </w:rPr>
-        <w:t>Финансовый отдел проводит анализ показателей, выявляя тенденции и возможные отклонения от плановых значений. На основе полученных данных и анализа отчетности могут быть внесены корректировки в процессы продаж для повышения их эффективности. В конце вся информация об отчете вносится финансовым отделом в базу данных.</w:t>
+        <w:t xml:space="preserve">Финансовый отдел проводит анализ </w:t>
+      </w:r>
+      <w:r>
+        <w:rPr>
+          <w:rFonts w:cstheme="minorHAnsi"/>
+          <w:color w:val="000000"/>
+          <w:kern w:val="0"/>
+          <w:sz w:val="28"/>
+          <w:szCs w:val="28"/>
+        </w:rPr>
+        <w:t xml:space="preserve">каждого из </w:t>
+      </w:r>
+      <w:r>
+        <w:rPr>
+          <w:rFonts w:cstheme="minorHAnsi"/>
+          <w:color w:val="000000"/>
+          <w:kern w:val="0"/>
+          <w:sz w:val="28"/>
+          <w:szCs w:val="28"/>
+        </w:rPr>
+        <w:t>показателей, выявляя тенденции и возможные отклонения от плановых значений. На основе полученных данных и анализа отчетности могут быть внесены корректировки в процессы продаж для повышения их эффективности. В конце вся информация об отчете вносится финансовым отделом в базу данных.</w:t>
       </w:r>
     </w:p>
     <w:sectPr>
@@ -7567,6 +7951,95 @@
     </w:lvl>
   </w:abstractNum>
   <w:abstractNum w:abstractNumId="5" w15:restartNumberingAfterBreak="0">
+    <w:nsid w:val="2293184E"/>
+    <w:multiLevelType w:val="hybridMultilevel"/>
+    <w:tmpl w:val="19FAE6E2"/>
+    <w:lvl w:ilvl="0" w:tplc="FFFFFFFF">
+      <w:start w:val="1"/>
+      <w:numFmt w:val="decimal"/>
+      <w:lvlText w:val="%1."/>
+      <w:lvlJc w:val="left"/>
+      <w:pPr>
+        <w:ind w:left="720" w:hanging="360"/>
+      </w:pPr>
+      <w:rPr>
+        <w:rFonts w:hint="default"/>
+      </w:rPr>
+    </w:lvl>
+    <w:lvl w:ilvl="1" w:tplc="FFFFFFFF" w:tentative="1">
+      <w:start w:val="1"/>
+      <w:numFmt w:val="lowerLetter"/>
+      <w:lvlText w:val="%2."/>
+      <w:lvlJc w:val="left"/>
+      <w:pPr>
+        <w:ind w:left="1440" w:hanging="360"/>
+      </w:pPr>
+    </w:lvl>
+    <w:lvl w:ilvl="2" w:tplc="FFFFFFFF" w:tentative="1">
+      <w:start w:val="1"/>
+      <w:numFmt w:val="lowerRoman"/>
+      <w:lvlText w:val="%3."/>
+      <w:lvlJc w:val="right"/>
+      <w:pPr>
+        <w:ind w:left="2160" w:hanging="180"/>
+      </w:pPr>
+    </w:lvl>
+    <w:lvl w:ilvl="3" w:tplc="FFFFFFFF" w:tentative="1">
+      <w:start w:val="1"/>
+      <w:numFmt w:val="decimal"/>
+      <w:lvlText w:val="%4."/>
+      <w:lvlJc w:val="left"/>
+      <w:pPr>
+        <w:ind w:left="2880" w:hanging="360"/>
+      </w:pPr>
+    </w:lvl>
+    <w:lvl w:ilvl="4" w:tplc="FFFFFFFF" w:tentative="1">
+      <w:start w:val="1"/>
+      <w:numFmt w:val="lowerLetter"/>
+      <w:lvlText w:val="%5."/>
+      <w:lvlJc w:val="left"/>
+      <w:pPr>
+        <w:ind w:left="3600" w:hanging="360"/>
+      </w:pPr>
+    </w:lvl>
+    <w:lvl w:ilvl="5" w:tplc="FFFFFFFF" w:tentative="1">
+      <w:start w:val="1"/>
+      <w:numFmt w:val="lowerRoman"/>
+      <w:lvlText w:val="%6."/>
+      <w:lvlJc w:val="right"/>
+      <w:pPr>
+        <w:ind w:left="4320" w:hanging="180"/>
+      </w:pPr>
+    </w:lvl>
+    <w:lvl w:ilvl="6" w:tplc="FFFFFFFF" w:tentative="1">
+      <w:start w:val="1"/>
+      <w:numFmt w:val="decimal"/>
+      <w:lvlText w:val="%7."/>
+      <w:lvlJc w:val="left"/>
+      <w:pPr>
+        <w:ind w:left="5040" w:hanging="360"/>
+      </w:pPr>
+    </w:lvl>
+    <w:lvl w:ilvl="7" w:tplc="FFFFFFFF" w:tentative="1">
+      <w:start w:val="1"/>
+      <w:numFmt w:val="lowerLetter"/>
+      <w:lvlText w:val="%8."/>
+      <w:lvlJc w:val="left"/>
+      <w:pPr>
+        <w:ind w:left="5760" w:hanging="360"/>
+      </w:pPr>
+    </w:lvl>
+    <w:lvl w:ilvl="8" w:tplc="FFFFFFFF" w:tentative="1">
+      <w:start w:val="1"/>
+      <w:numFmt w:val="lowerRoman"/>
+      <w:lvlText w:val="%9."/>
+      <w:lvlJc w:val="right"/>
+      <w:pPr>
+        <w:ind w:left="6480" w:hanging="180"/>
+      </w:pPr>
+    </w:lvl>
+  </w:abstractNum>
+  <w:abstractNum w:abstractNumId="6" w15:restartNumberingAfterBreak="0">
     <w:nsid w:val="27FF0AC7"/>
     <w:multiLevelType w:val="hybridMultilevel"/>
     <w:tmpl w:val="6F20A274"/>
@@ -7652,7 +8125,7 @@
       </w:pPr>
     </w:lvl>
   </w:abstractNum>
-  <w:abstractNum w:abstractNumId="6" w15:restartNumberingAfterBreak="0">
+  <w:abstractNum w:abstractNumId="7" w15:restartNumberingAfterBreak="0">
     <w:nsid w:val="3CF420F7"/>
     <w:multiLevelType w:val="hybridMultilevel"/>
     <w:tmpl w:val="99862252"/>
@@ -7738,7 +8211,7 @@
       </w:pPr>
     </w:lvl>
   </w:abstractNum>
-  <w:abstractNum w:abstractNumId="7" w15:restartNumberingAfterBreak="0">
+  <w:abstractNum w:abstractNumId="8" w15:restartNumberingAfterBreak="0">
     <w:nsid w:val="537616D0"/>
     <w:multiLevelType w:val="hybridMultilevel"/>
     <w:tmpl w:val="3DCABA6C"/>
@@ -7828,7 +8301,7 @@
       </w:pPr>
     </w:lvl>
   </w:abstractNum>
-  <w:abstractNum w:abstractNumId="8" w15:restartNumberingAfterBreak="0">
+  <w:abstractNum w:abstractNumId="9" w15:restartNumberingAfterBreak="0">
     <w:nsid w:val="571D467E"/>
     <w:multiLevelType w:val="hybridMultilevel"/>
     <w:tmpl w:val="21F07CE2"/>
@@ -7914,7 +8387,7 @@
       </w:pPr>
     </w:lvl>
   </w:abstractNum>
-  <w:abstractNum w:abstractNumId="9" w15:restartNumberingAfterBreak="0">
+  <w:abstractNum w:abstractNumId="10" w15:restartNumberingAfterBreak="0">
     <w:nsid w:val="64751F38"/>
     <w:multiLevelType w:val="hybridMultilevel"/>
     <w:tmpl w:val="19FAE6E2"/>
@@ -8003,7 +8476,7 @@
       </w:pPr>
     </w:lvl>
   </w:abstractNum>
-  <w:abstractNum w:abstractNumId="10" w15:restartNumberingAfterBreak="0">
+  <w:abstractNum w:abstractNumId="11" w15:restartNumberingAfterBreak="0">
     <w:nsid w:val="65232DAD"/>
     <w:multiLevelType w:val="hybridMultilevel"/>
     <w:tmpl w:val="F4D89B86"/>
@@ -8092,7 +8565,7 @@
       </w:pPr>
     </w:lvl>
   </w:abstractNum>
-  <w:abstractNum w:abstractNumId="11" w15:restartNumberingAfterBreak="0">
+  <w:abstractNum w:abstractNumId="12" w15:restartNumberingAfterBreak="0">
     <w:nsid w:val="762C41F7"/>
     <w:multiLevelType w:val="hybridMultilevel"/>
     <w:tmpl w:val="ACC486A6"/>
@@ -8185,19 +8658,19 @@
     <w:abstractNumId w:val="4"/>
   </w:num>
   <w:num w:numId="2" w16cid:durableId="722752017">
-    <w:abstractNumId w:val="5"/>
+    <w:abstractNumId w:val="6"/>
   </w:num>
   <w:num w:numId="3" w16cid:durableId="245110368">
     <w:abstractNumId w:val="1"/>
   </w:num>
   <w:num w:numId="4" w16cid:durableId="1655832727">
-    <w:abstractNumId w:val="11"/>
+    <w:abstractNumId w:val="12"/>
   </w:num>
   <w:num w:numId="5" w16cid:durableId="1818304690">
     <w:abstractNumId w:val="2"/>
   </w:num>
   <w:num w:numId="6" w16cid:durableId="1577786385">
-    <w:abstractNumId w:val="10"/>
+    <w:abstractNumId w:val="11"/>
   </w:num>
   <w:num w:numId="7" w16cid:durableId="133303613">
     <w:abstractNumId w:val="0"/>
@@ -8206,16 +8679,19 @@
     <w:abstractNumId w:val="3"/>
   </w:num>
   <w:num w:numId="9" w16cid:durableId="2113429745">
+    <w:abstractNumId w:val="9"/>
+  </w:num>
+  <w:num w:numId="10" w16cid:durableId="1997683939">
+    <w:abstractNumId w:val="10"/>
+  </w:num>
+  <w:num w:numId="11" w16cid:durableId="381026957">
     <w:abstractNumId w:val="8"/>
   </w:num>
-  <w:num w:numId="10" w16cid:durableId="1997683939">
-    <w:abstractNumId w:val="9"/>
-  </w:num>
-  <w:num w:numId="11" w16cid:durableId="381026957">
+  <w:num w:numId="12" w16cid:durableId="1675761059">
     <w:abstractNumId w:val="7"/>
   </w:num>
-  <w:num w:numId="12" w16cid:durableId="1675761059">
-    <w:abstractNumId w:val="6"/>
+  <w:num w:numId="13" w16cid:durableId="541329217">
+    <w:abstractNumId w:val="5"/>
   </w:num>
 </w:numbering>
 </file>

</xml_diff>